<commit_message>
Stakeholder Analyse, Marktrechereche und Projektplan überarbeitet
</commit_message>
<xml_diff>
--- a/Work in Progress/Marktrecherche.docx
+++ b/Work in Progress/Marktrecherche.docx
@@ -12,13 +12,22 @@
         <w:t>Im Folgenden sollen im Zuge der Recherche Konkurrenzprodukte in der Domäne</w:t>
       </w:r>
       <w:r>
-        <w:t xml:space="preserve"> mit ihren Vor- und Nachteilen</w:t>
+        <w:t xml:space="preserve"> Wahlhilfe</w:t>
+      </w:r>
+      <w:r>
+        <w:t xml:space="preserve"> kurz erläutert werden und dann </w:t>
+      </w:r>
+      <w:r>
+        <w:t>mit ihren Vor- und Nachteilen</w:t>
       </w:r>
       <w:r>
         <w:t xml:space="preserve"> </w:t>
       </w:r>
       <w:r>
-        <w:t xml:space="preserve">dargestellt </w:t>
+        <w:t>als Wahlhilfe beschrieben</w:t>
+      </w:r>
+      <w:r>
+        <w:t xml:space="preserve"> </w:t>
       </w:r>
       <w:r>
         <w:t>werden</w:t>
@@ -44,6 +53,8 @@
       <w:pPr>
         <w:pStyle w:val="Listenabsatz"/>
       </w:pPr>
+      <w:bookmarkStart w:id="0" w:name="_GoBack"/>
+      <w:bookmarkEnd w:id="0"/>
     </w:p>
     <w:p>
       <w:pPr>
@@ -119,7 +130,13 @@
         <w:t xml:space="preserve">Hinzukommt die Möglichkeit in einer Detailauswertung die </w:t>
       </w:r>
       <w:r>
-        <w:t>eigenen Ansichten mit den Standpunkten jeder einzelnen Partei zu vergleichen</w:t>
+        <w:t>eigenen Ansichten</w:t>
+      </w:r>
+      <w:r>
+        <w:t xml:space="preserve"> zu den Thesen</w:t>
+      </w:r>
+      <w:r>
+        <w:t xml:space="preserve"> mit den Standpunkten jeder einzelnen Partei zu vergleichen</w:t>
       </w:r>
       <w:r>
         <w:t xml:space="preserve"> und dabei die Begründungen der jeweiligen Partei zu sehen.</w:t>
@@ -175,7 +192,10 @@
         </w:numPr>
       </w:pPr>
       <w:r>
-        <w:t>Die 30 vorgefertigten Thesen decken nur einen kleinen Teil der möglichen politischen Positionen ab</w:t>
+        <w:t>Die 38</w:t>
+      </w:r>
+      <w:r>
+        <w:t xml:space="preserve"> vorgefertigten Thesen decken nur einen kleinen Teil der möglichen politischen Positionen ab</w:t>
       </w:r>
     </w:p>
     <w:p>
@@ -233,6 +253,18 @@
       </w:r>
       <w:r>
         <w:t>der Wahl zur Verfügung</w:t>
+      </w:r>
+    </w:p>
+    <w:p>
+      <w:pPr>
+        <w:pStyle w:val="Listenabsatz"/>
+        <w:numPr>
+          <w:ilvl w:val="0"/>
+          <w:numId w:val="2"/>
+        </w:numPr>
+      </w:pPr>
+      <w:r>
+        <w:t>Durch die Limitierung der Auswahl von nur 8 Parteien zur Auswertung, wird dem Nutzer der Aufwand erhöht seine Ansichten mit allen Parteien zu vergleichen</w:t>
       </w:r>
     </w:p>
     <w:p>
@@ -363,11 +395,11 @@
         <w:t xml:space="preserve">konnten. Außerdem gab es </w:t>
       </w:r>
       <w:r>
-        <w:t xml:space="preserve">zu den einzelnen Kandidaten eine Profilseite mit Angaben zur Person, sowie deren Antworten und optionale Kommentare zu den einzelnen Thesen. Laut eigenen Angaben wurde die Wahlhilfe </w:t>
+        <w:t xml:space="preserve">zu den einzelnen Kandidaten eine Profilseite mit Angaben zur Person, sowie deren Antworten und </w:t>
       </w:r>
       <w:r>
         <w:lastRenderedPageBreak/>
-        <w:t>von 5773 Nutzern bis zur Bundestagswahl 2013 benutzt.</w:t>
+        <w:t>optionale Kommentare zu den einzelnen Thesen. Laut eigenen Angaben wurde die Wahlhilfe von 5773 Nutzern bis zur Bundestagswahl 2013 benutzt.</w:t>
       </w:r>
       <w:r>
         <w:t xml:space="preserve"> Nach der Wahl ging die Wahlhilfe offline und es wurde die </w:t>
@@ -444,7 +476,13 @@
         </w:numPr>
       </w:pPr>
       <w:r>
-        <w:t>Die 30 vorgefertigten Thesen decken nur einen kleinen Teil der möglichen politischen Positionen ab</w:t>
+        <w:t xml:space="preserve">Die </w:t>
+      </w:r>
+      <w:r>
+        <w:t>20</w:t>
+      </w:r>
+      <w:r>
+        <w:t xml:space="preserve"> vorgefertigten Thesen decken nur einen kleinen Teil der möglichen politischen Positionen ab</w:t>
       </w:r>
     </w:p>
     <w:p>
@@ -565,7 +603,13 @@
         </w:r>
       </w:hyperlink>
       <w:r>
-        <w:t xml:space="preserve"> ist eine Online-Wahlhilfe, welche nach eigenen Angaben „kostenlos, unabhängig und neutral“ sein soll. Bei der Wahlhilfe können die Nutzer Fragen zu verschiedenen Wahlen beantworten, wie beispielsweise zur Bundestagswahl 2013 oder 2009, zur Nationalratswahl in Österreich oder zur Europawahl 2014. Je nach Wahl gibt es zwischen 70 und 100 Fragen um die Ansichten des Nutzers mit den Positionen der Parteien zu vergleichen. Im Gegensatz zum Wahl-O-Mat wurden die Fragen nicht von einer Redaktion bestimmt, sondern „</w:t>
+        <w:t xml:space="preserve"> ist eine Online-Wahlhilfe, welche nach eigenen Angaben „kostenlos, unabhängig und neutral“ sein soll. Bei der Wahlhilfe können die Nutzer Fragen zu verschiedenen Wahlen beantworten</w:t>
+      </w:r>
+      <w:r>
+        <w:t xml:space="preserve"> und je</w:t>
+      </w:r>
+      <w:r>
+        <w:t xml:space="preserve"> nach Wahl gibt es zwischen 70 und 100 Fragen um die Ansichten des Nutzers mit den Positionen der Parteien zu vergleichen. Im Gegensatz zum Wahl-O-Mat wurden die Fragen nicht von einer Redaktion bestimmt, sondern „</w:t>
       </w:r>
       <w:r>
         <w:rPr>
@@ -582,6 +626,7 @@
       <w:r>
         <w:rPr>
           <w:rStyle w:val="Fett"/>
+          <w:b w:val="0"/>
         </w:rPr>
         <w:t>allen Parteien</w:t>
       </w:r>
@@ -594,6 +639,7 @@
       <w:r>
         <w:rPr>
           <w:rStyle w:val="Fett"/>
+          <w:b w:val="0"/>
         </w:rPr>
         <w:t>die für sie wichtigsten Forderungen</w:t>
       </w:r>
@@ -638,18 +684,173 @@
         </w:rPr>
         <w:t xml:space="preserve">Nach der Beantwortung durch den Nutzer berechnet die Wahlhilfe die Nähe zu den jeweiligen Parteien, welche dann mittels Balkendiagrammen dargestellt werden. </w:t>
       </w:r>
-      <w:bookmarkStart w:id="0" w:name="_GoBack"/>
-      <w:bookmarkEnd w:id="0"/>
-    </w:p>
-    <w:p>
-      <w:pPr>
-        <w:pStyle w:val="Listenabsatz"/>
-      </w:pPr>
-    </w:p>
-    <w:p>
-      <w:pPr>
-        <w:pStyle w:val="Listenabsatz"/>
-      </w:pPr>
+      <w:r>
+        <w:rPr>
+          <w:rStyle w:val="schr2"/>
+        </w:rPr>
+        <w:t>Außerdem kann der Nutzer sich d</w:t>
+      </w:r>
+      <w:r>
+        <w:t xml:space="preserve">ie Positionen der Parteien noch im Detail anzeigen lassen, wobei eine Tabelle mit den eigenen Antworten und den Antworten der Parteien </w:t>
+      </w:r>
+      <w:r>
+        <w:t xml:space="preserve">dem Nutzer dargestellt wird. </w:t>
+      </w:r>
+    </w:p>
+    <w:p>
+      <w:pPr>
+        <w:pStyle w:val="Listenabsatz"/>
+      </w:pPr>
+    </w:p>
+    <w:p>
+      <w:pPr>
+        <w:pStyle w:val="Listenabsatz"/>
+      </w:pPr>
+      <w:r>
+        <w:t>Vorteile:</w:t>
+      </w:r>
+    </w:p>
+    <w:p>
+      <w:pPr>
+        <w:pStyle w:val="Listenabsatz"/>
+      </w:pPr>
+      <w:r>
+        <w:t>-Durch 70-100 Thesen lässt sich eine genauere Übereinstimmung errechnen</w:t>
+      </w:r>
+    </w:p>
+    <w:p>
+      <w:pPr>
+        <w:pStyle w:val="Listenabsatz"/>
+      </w:pPr>
+      <w:r>
+        <w:t>-Einfache Differenzierungen</w:t>
+      </w:r>
+      <w:r>
+        <w:t xml:space="preserve"> zu den Thesen</w:t>
+      </w:r>
+      <w:r>
+        <w:t xml:space="preserve"> durch den Benutzer</w:t>
+      </w:r>
+    </w:p>
+    <w:p>
+      <w:pPr>
+        <w:pStyle w:val="Listenabsatz"/>
+      </w:pPr>
+      <w:r>
+        <w:t>-Direkter Vergleich mit allen Parteien</w:t>
+      </w:r>
+    </w:p>
+    <w:p>
+      <w:pPr>
+        <w:pStyle w:val="Listenabsatz"/>
+      </w:pPr>
+      <w:r>
+        <w:t>-Nach der Wahl nicht offline</w:t>
+      </w:r>
+    </w:p>
+    <w:p>
+      <w:pPr>
+        <w:pStyle w:val="Listenabsatz"/>
+      </w:pPr>
+    </w:p>
+    <w:p>
+      <w:pPr>
+        <w:pStyle w:val="Listenabsatz"/>
+      </w:pPr>
+      <w:r>
+        <w:t>Nachteile:</w:t>
+      </w:r>
+    </w:p>
+    <w:p>
+      <w:pPr>
+        <w:pStyle w:val="Listenabsatz"/>
+      </w:pPr>
+      <w:r>
+        <w:lastRenderedPageBreak/>
+        <w:t>-Unabhängige Direktkandidaten können nicht teilnehmen</w:t>
+      </w:r>
+    </w:p>
+    <w:p>
+      <w:pPr>
+        <w:pStyle w:val="Listenabsatz"/>
+      </w:pPr>
+      <w:r>
+        <w:t>-Thesen können nicht von den Wählern formuliert werden</w:t>
+      </w:r>
+    </w:p>
+    <w:p>
+      <w:pPr>
+        <w:pStyle w:val="Listenabsatz"/>
+      </w:pPr>
+      <w:r>
+        <w:t>-Es müssen alle Thesen beantwortet werden um eine Auswertung durchführen zu lassen</w:t>
+      </w:r>
+    </w:p>
+    <w:p>
+      <w:pPr>
+        <w:pStyle w:val="Listenabsatz"/>
+      </w:pPr>
+      <w:r>
+        <w:t>-</w:t>
+      </w:r>
+      <w:r>
+        <w:t xml:space="preserve">Die </w:t>
+      </w:r>
+      <w:r>
+        <w:t xml:space="preserve">Darstellung der Ergebnisse </w:t>
+      </w:r>
+      <w:r>
+        <w:t>ist benutzerunfreundlich</w:t>
+      </w:r>
+    </w:p>
+    <w:p>
+      <w:pPr>
+        <w:pStyle w:val="Listenabsatz"/>
+      </w:pPr>
+      <w:r>
+        <w:t>-Steht den Wähler nur wenige Monate vor der Wahl zur Verfügung</w:t>
+      </w:r>
+    </w:p>
+    <w:p>
+      <w:pPr>
+        <w:pStyle w:val="Listenabsatz"/>
+      </w:pPr>
+    </w:p>
+    <w:p>
+      <w:pPr>
+        <w:pStyle w:val="Listenabsatz"/>
+      </w:pPr>
+    </w:p>
+    <w:p>
+      <w:pPr>
+        <w:pStyle w:val="Listenabsatz"/>
+      </w:pPr>
+    </w:p>
+    <w:p>
+      <w:pPr>
+        <w:pStyle w:val="Listenabsatz"/>
+      </w:pPr>
+      <w:r>
+        <w:t xml:space="preserve">Zusammengefasst kann anhand der Marktrecherche kein Konkurrenzprodukt identifiziert werden, welches den Wähler ermöglicht Thesen an alle Direktkandidaten eines Wahlkreises zustellen und einen Diskurs über die Thesen und die Begründungen der Kandidaten zu führen. Außerdem sind die beschriebenen </w:t>
+      </w:r>
+      <w:r>
+        <w:t>Konkurrenzprodukt</w:t>
+      </w:r>
+      <w:r>
+        <w:t>e erst wenige Monate oder Wochen vor der Wahl den Wähler</w:t>
+      </w:r>
+      <w:r>
+        <w:t>n zugänglich, wodurch den</w:t>
+      </w:r>
+      <w:r>
+        <w:t xml:space="preserve"> Wähler</w:t>
+      </w:r>
+      <w:r>
+        <w:t>n</w:t>
+      </w:r>
+      <w:r>
+        <w:t xml:space="preserve"> weniger Zeit zur Verfügung steht sich mit den Positionen der Kandidaten oder Parteien auseinander zu setzen. </w:t>
+      </w:r>
     </w:p>
     <w:sectPr>
       <w:pgSz w:w="11906" w:h="16838"/>

</xml_diff>